<commit_message>
Narrative Done in Intro Level/Partial Tutorial
Lots of stuff done in Intro and Tutorial levels. Started Black Bunker.
</commit_message>
<xml_diff>
--- a/documents/dialogue/Setsuko Dialogue Segments - Ver 2.0.docx
+++ b/documents/dialogue/Setsuko Dialogue Segments - Ver 2.0.docx
@@ -579,8 +579,18 @@
           <w:sz w:val="24"/>
           <w:szCs w:val="24"/>
         </w:rPr>
-        <w:t>. We Cannot</w:t>
-      </w:r>
+        <w:t xml:space="preserve">. We </w:t>
+      </w:r>
+      <w:proofErr w:type="gramStart"/>
+      <w:r>
+        <w:rPr>
+          <w:rFonts w:ascii="Courier New" w:hAnsi="Courier New" w:cs="Courier New"/>
+          <w:sz w:val="24"/>
+          <w:szCs w:val="24"/>
+        </w:rPr>
+        <w:t>Cannot</w:t>
+      </w:r>
+      <w:proofErr w:type="gramEnd"/>
       <w:r>
         <w:rPr>
           <w:rFonts w:ascii="Courier New" w:hAnsi="Courier New" w:cs="Courier New"/>
@@ -1890,13 +1900,23 @@
           <w:szCs w:val="24"/>
         </w:rPr>
       </w:pPr>
-      <w:r>
-        <w:rPr>
-          <w:rFonts w:ascii="Courier New" w:hAnsi="Courier New" w:cs="Courier New"/>
-          <w:sz w:val="24"/>
-          <w:szCs w:val="24"/>
-        </w:rPr>
-        <w:t>Ahh! Who said that? Where are you?</w:t>
+      <w:proofErr w:type="spellStart"/>
+      <w:r>
+        <w:rPr>
+          <w:rFonts w:ascii="Courier New" w:hAnsi="Courier New" w:cs="Courier New"/>
+          <w:sz w:val="24"/>
+          <w:szCs w:val="24"/>
+        </w:rPr>
+        <w:t>Ahh</w:t>
+      </w:r>
+      <w:proofErr w:type="spellEnd"/>
+      <w:r>
+        <w:rPr>
+          <w:rFonts w:ascii="Courier New" w:hAnsi="Courier New" w:cs="Courier New"/>
+          <w:sz w:val="24"/>
+          <w:szCs w:val="24"/>
+        </w:rPr>
+        <w:t>! Who said that? Where are you?</w:t>
       </w:r>
     </w:p>
     <w:p>
@@ -3161,7 +3181,25 @@
           <w:sz w:val="24"/>
           <w:szCs w:val="24"/>
         </w:rPr>
-        <w:t>But that will all change. With Seimei’s power, no weapon made by the hands of man will ever scar our land again. I will heal and make strong what is now diseased and feeble</w:t>
+        <w:t xml:space="preserve">But that will all change. With </w:t>
+      </w:r>
+      <w:proofErr w:type="spellStart"/>
+      <w:r>
+        <w:rPr>
+          <w:rFonts w:ascii="Courier New" w:hAnsi="Courier New" w:cs="Courier New"/>
+          <w:sz w:val="24"/>
+          <w:szCs w:val="24"/>
+        </w:rPr>
+        <w:t>Seimei’s</w:t>
+      </w:r>
+      <w:proofErr w:type="spellEnd"/>
+      <w:r>
+        <w:rPr>
+          <w:rFonts w:ascii="Courier New" w:hAnsi="Courier New" w:cs="Courier New"/>
+          <w:sz w:val="24"/>
+          <w:szCs w:val="24"/>
+        </w:rPr>
+        <w:t xml:space="preserve"> power, no weapon made by the hands of man will ever scar our land again. I will heal and make strong what is now diseased and feeble</w:t>
       </w:r>
       <w:r>
         <w:rPr>
@@ -3712,7 +3750,25 @@
           <w:sz w:val="24"/>
           <w:szCs w:val="24"/>
         </w:rPr>
-        <w:t xml:space="preserve">es; I could very easily indeed. But this is about you, child. This is a test of your willingness to serve the one who would grant you life. </w:t>
+        <w:t xml:space="preserve">es; I could very easily indeed. But this is about you, child. This is a test of your willingness to serve the one who would grant </w:t>
+      </w:r>
+      <w:proofErr w:type="spellStart"/>
+      <w:r>
+        <w:rPr>
+          <w:rFonts w:ascii="Courier New" w:hAnsi="Courier New" w:cs="Courier New"/>
+          <w:sz w:val="24"/>
+          <w:szCs w:val="24"/>
+        </w:rPr>
+        <w:t>you</w:t>
+      </w:r>
+      <w:proofErr w:type="spellEnd"/>
+      <w:r>
+        <w:rPr>
+          <w:rFonts w:ascii="Courier New" w:hAnsi="Courier New" w:cs="Courier New"/>
+          <w:sz w:val="24"/>
+          <w:szCs w:val="24"/>
+        </w:rPr>
+        <w:t xml:space="preserve"> life. </w:t>
       </w:r>
       <w:r>
         <w:rPr>
@@ -4090,13 +4146,23 @@
           <w:szCs w:val="24"/>
         </w:rPr>
       </w:pPr>
-      <w:r>
-        <w:rPr>
-          <w:rFonts w:ascii="Courier New" w:hAnsi="Courier New" w:cs="Courier New"/>
-          <w:sz w:val="24"/>
-          <w:szCs w:val="24"/>
-        </w:rPr>
-        <w:t>Ow! Hey, quit it—OW!</w:t>
+      <w:proofErr w:type="spellStart"/>
+      <w:r>
+        <w:rPr>
+          <w:rFonts w:ascii="Courier New" w:hAnsi="Courier New" w:cs="Courier New"/>
+          <w:sz w:val="24"/>
+          <w:szCs w:val="24"/>
+        </w:rPr>
+        <w:t>Ow</w:t>
+      </w:r>
+      <w:proofErr w:type="spellEnd"/>
+      <w:r>
+        <w:rPr>
+          <w:rFonts w:ascii="Courier New" w:hAnsi="Courier New" w:cs="Courier New"/>
+          <w:sz w:val="24"/>
+          <w:szCs w:val="24"/>
+        </w:rPr>
+        <w:t>! Hey, quit it—OW!</w:t>
       </w:r>
       <w:r>
         <w:rPr>
@@ -4163,7 +4229,23 @@
           <w:sz w:val="24"/>
           <w:szCs w:val="24"/>
         </w:rPr>
-        <w:t>What?</w:t>
+        <w:t>What</w:t>
+      </w:r>
+      <w:r>
+        <w:rPr>
+          <w:rFonts w:ascii="Courier New" w:hAnsi="Courier New" w:cs="Courier New"/>
+          <w:sz w:val="24"/>
+          <w:szCs w:val="24"/>
+        </w:rPr>
+        <w:t xml:space="preserve"> the what</w:t>
+      </w:r>
+      <w:r>
+        <w:rPr>
+          <w:rFonts w:ascii="Courier New" w:hAnsi="Courier New" w:cs="Courier New"/>
+          <w:sz w:val="24"/>
+          <w:szCs w:val="24"/>
+        </w:rPr>
+        <w:t>?</w:t>
       </w:r>
       <w:r>
         <w:rPr>
@@ -4420,8 +4502,36 @@
           <w:sz w:val="24"/>
           <w:szCs w:val="24"/>
         </w:rPr>
-        <w:t>Giant menomical bampire</w:t>
-      </w:r>
+        <w:t xml:space="preserve">Giant </w:t>
+      </w:r>
+      <w:proofErr w:type="spellStart"/>
+      <w:r>
+        <w:rPr>
+          <w:rFonts w:ascii="Courier New" w:hAnsi="Courier New" w:cs="Courier New"/>
+          <w:sz w:val="24"/>
+          <w:szCs w:val="24"/>
+        </w:rPr>
+        <w:t>menomical</w:t>
+      </w:r>
+      <w:proofErr w:type="spellEnd"/>
+      <w:r>
+        <w:rPr>
+          <w:rFonts w:ascii="Courier New" w:hAnsi="Courier New" w:cs="Courier New"/>
+          <w:sz w:val="24"/>
+          <w:szCs w:val="24"/>
+        </w:rPr>
+        <w:t xml:space="preserve"> </w:t>
+      </w:r>
+      <w:proofErr w:type="spellStart"/>
+      <w:r>
+        <w:rPr>
+          <w:rFonts w:ascii="Courier New" w:hAnsi="Courier New" w:cs="Courier New"/>
+          <w:sz w:val="24"/>
+          <w:szCs w:val="24"/>
+        </w:rPr>
+        <w:t>bampire</w:t>
+      </w:r>
+      <w:proofErr w:type="spellEnd"/>
       <w:r>
         <w:rPr>
           <w:rFonts w:ascii="Courier New" w:hAnsi="Courier New" w:cs="Courier New"/>
@@ -4436,6 +4546,14 @@
           <w:sz w:val="24"/>
           <w:szCs w:val="24"/>
         </w:rPr>
+        <w:t xml:space="preserve"> is it</w:t>
+      </w:r>
+      <w:r>
+        <w:rPr>
+          <w:rFonts w:ascii="Courier New" w:hAnsi="Courier New" w:cs="Courier New"/>
+          <w:sz w:val="24"/>
+          <w:szCs w:val="24"/>
+        </w:rPr>
         <w:t>? What</w:t>
       </w:r>
       <w:r>
@@ -4509,13 +4627,23 @@
         </w:rPr>
         <w:t xml:space="preserve">I’m just </w:t>
       </w:r>
-      <w:r>
-        <w:rPr>
-          <w:rFonts w:ascii="Courier New" w:hAnsi="Courier New" w:cs="Courier New"/>
-          <w:sz w:val="24"/>
-          <w:szCs w:val="24"/>
-        </w:rPr>
-        <w:t>playin’</w:t>
+      <w:proofErr w:type="spellStart"/>
+      <w:r>
+        <w:rPr>
+          <w:rFonts w:ascii="Courier New" w:hAnsi="Courier New" w:cs="Courier New"/>
+          <w:sz w:val="24"/>
+          <w:szCs w:val="24"/>
+        </w:rPr>
+        <w:t>playin</w:t>
+      </w:r>
+      <w:proofErr w:type="spellEnd"/>
+      <w:r>
+        <w:rPr>
+          <w:rFonts w:ascii="Courier New" w:hAnsi="Courier New" w:cs="Courier New"/>
+          <w:sz w:val="24"/>
+          <w:szCs w:val="24"/>
+        </w:rPr>
+        <w:t>’</w:t>
       </w:r>
       <w:r>
         <w:rPr>
@@ -4539,43 +4667,7 @@
           <w:sz w:val="24"/>
           <w:szCs w:val="24"/>
         </w:rPr>
-        <w:t xml:space="preserve"> you to shut up for a minute. Now, would you please open me up so I can talk to you like a normal </w:t>
-      </w:r>
-      <w:r>
-        <w:rPr>
-          <w:rFonts w:ascii="Courier New" w:hAnsi="Courier New" w:cs="Courier New"/>
-          <w:sz w:val="24"/>
-          <w:szCs w:val="24"/>
-        </w:rPr>
-        <w:t>Yokai monster</w:t>
-      </w:r>
-      <w:r>
-        <w:rPr>
-          <w:rFonts w:ascii="Courier New" w:hAnsi="Courier New" w:cs="Courier New"/>
-          <w:sz w:val="24"/>
-          <w:szCs w:val="24"/>
-        </w:rPr>
-        <w:t>?</w:t>
-      </w:r>
-    </w:p>
-    <w:p>
-      <w:pPr>
-        <w:ind w:left="720"/>
-        <w:jc w:val="center"/>
-        <w:rPr>
-          <w:rFonts w:ascii="Courier New" w:hAnsi="Courier New" w:cs="Courier New"/>
-          <w:sz w:val="24"/>
-          <w:szCs w:val="24"/>
-        </w:rPr>
-      </w:pPr>
-      <w:r>
-        <w:rPr>
-          <w:rFonts w:ascii="Courier New" w:hAnsi="Courier New" w:cs="Courier New"/>
-          <w:i/>
-          <w:sz w:val="24"/>
-          <w:szCs w:val="24"/>
-        </w:rPr>
-        <w:t>Setsuko opens the parasol</w:t>
+        <w:t xml:space="preserve"> you to shut up for a minute.</w:t>
       </w:r>
     </w:p>
     <w:p>
@@ -4614,23 +4706,15 @@
           <w:sz w:val="24"/>
           <w:szCs w:val="24"/>
         </w:rPr>
-        <w:t>Ah, much better. Now, listen up kiddo: I serve Mr. Power-Mad Crazy Hat b</w:t>
-      </w:r>
-      <w:r>
-        <w:rPr>
-          <w:rFonts w:ascii="Courier New" w:hAnsi="Courier New" w:cs="Courier New"/>
-          <w:sz w:val="24"/>
-          <w:szCs w:val="24"/>
-        </w:rPr>
-        <w:t>ack there. I don’t like it, but…well, i</w:t>
-      </w:r>
-      <w:r>
-        <w:rPr>
-          <w:rFonts w:ascii="Courier New" w:hAnsi="Courier New" w:cs="Courier New"/>
-          <w:sz w:val="24"/>
-          <w:szCs w:val="24"/>
-        </w:rPr>
-        <w:t>t’s a long story and not important right now.</w:t>
+        <w:t xml:space="preserve">Now, listen up kiddo: </w:t>
+      </w:r>
+      <w:r>
+        <w:rPr>
+          <w:rFonts w:ascii="Courier New" w:hAnsi="Courier New" w:cs="Courier New"/>
+          <w:sz w:val="24"/>
+          <w:szCs w:val="24"/>
+        </w:rPr>
+        <w:t>I don’t know who you are, but if you’re here then I’m your new best friend.</w:t>
       </w:r>
     </w:p>
     <w:p>
@@ -4663,15 +4747,71 @@
           <w:szCs w:val="24"/>
         </w:rPr>
       </w:pPr>
-      <w:r>
-        <w:rPr>
-          <w:rFonts w:ascii="Courier New" w:hAnsi="Courier New" w:cs="Courier New"/>
-          <w:sz w:val="24"/>
-          <w:szCs w:val="24"/>
-        </w:rPr>
-        <w:t>What is important is me helping you get the neat thing from the scary place so I can go back to hiding in bushes and licking unsuspecting humans. Got it?</w:t>
-      </w:r>
-    </w:p>
+      <w:bookmarkStart w:id="0" w:name="_GoBack"/>
+      <w:r>
+        <w:rPr>
+          <w:rFonts w:ascii="Courier New" w:hAnsi="Courier New" w:cs="Courier New"/>
+          <w:sz w:val="24"/>
+          <w:szCs w:val="24"/>
+        </w:rPr>
+        <w:t xml:space="preserve">You’re </w:t>
+      </w:r>
+      <w:proofErr w:type="spellStart"/>
+      <w:r>
+        <w:rPr>
+          <w:rFonts w:ascii="Courier New" w:hAnsi="Courier New" w:cs="Courier New"/>
+          <w:sz w:val="24"/>
+          <w:szCs w:val="24"/>
+        </w:rPr>
+        <w:t>gonna</w:t>
+      </w:r>
+      <w:proofErr w:type="spellEnd"/>
+      <w:r>
+        <w:rPr>
+          <w:rFonts w:ascii="Courier New" w:hAnsi="Courier New" w:cs="Courier New"/>
+          <w:sz w:val="24"/>
+          <w:szCs w:val="24"/>
+        </w:rPr>
+        <w:t xml:space="preserve"> need me if you </w:t>
+      </w:r>
+      <w:proofErr w:type="spellStart"/>
+      <w:r>
+        <w:rPr>
+          <w:rFonts w:ascii="Courier New" w:hAnsi="Courier New" w:cs="Courier New"/>
+          <w:sz w:val="24"/>
+          <w:szCs w:val="24"/>
+        </w:rPr>
+        <w:t>wanna</w:t>
+      </w:r>
+      <w:proofErr w:type="spellEnd"/>
+      <w:r>
+        <w:rPr>
+          <w:rFonts w:ascii="Courier New" w:hAnsi="Courier New" w:cs="Courier New"/>
+          <w:sz w:val="24"/>
+          <w:szCs w:val="24"/>
+        </w:rPr>
+        <w:t xml:space="preserve"> get out of this disgusting swamp. See that sign? It’s </w:t>
+      </w:r>
+      <w:proofErr w:type="spellStart"/>
+      <w:r>
+        <w:rPr>
+          <w:rFonts w:ascii="Courier New" w:hAnsi="Courier New" w:cs="Courier New"/>
+          <w:sz w:val="24"/>
+          <w:szCs w:val="24"/>
+        </w:rPr>
+        <w:t>talkin</w:t>
+      </w:r>
+      <w:proofErr w:type="spellEnd"/>
+      <w:r>
+        <w:rPr>
+          <w:rFonts w:ascii="Courier New" w:hAnsi="Courier New" w:cs="Courier New"/>
+          <w:sz w:val="24"/>
+          <w:szCs w:val="24"/>
+        </w:rPr>
+        <w:t xml:space="preserve"> about me.</w:t>
+      </w:r>
+    </w:p>
+    <w:bookmarkEnd w:id="0"/>
     <w:p>
       <w:pPr>
         <w:ind w:left="720"/>
@@ -4709,7 +4849,7 @@
           <w:sz w:val="24"/>
           <w:szCs w:val="24"/>
         </w:rPr>
-        <w:t>Uh—umm, you lick people?</w:t>
+        <w:t>You can help me get through this trial then?</w:t>
       </w:r>
     </w:p>
     <w:p>
@@ -4748,15 +4888,7 @@
           <w:sz w:val="24"/>
           <w:szCs w:val="24"/>
         </w:rPr>
-        <w:t xml:space="preserve">Oh yeah. It’s the best. You should try it some time. </w:t>
-      </w:r>
-      <w:r>
-        <w:rPr>
-          <w:rFonts w:ascii="Courier New" w:hAnsi="Courier New" w:cs="Courier New"/>
-          <w:sz w:val="24"/>
-          <w:szCs w:val="24"/>
-        </w:rPr>
-        <w:t>Let me show you!</w:t>
+        <w:t>Sure can, little bit. In fact, let’s go head over there now and I’ll show you how.</w:t>
       </w:r>
     </w:p>
     <w:p>
@@ -4803,46 +4935,46 @@
           <w:sz w:val="24"/>
           <w:szCs w:val="24"/>
         </w:rPr>
+        <w:t>After player shoots tongue…</w:t>
+      </w:r>
+    </w:p>
+    <w:p>
+      <w:pPr>
+        <w:ind w:left="720"/>
+        <w:jc w:val="center"/>
+        <w:rPr>
+          <w:rFonts w:ascii="Courier New" w:hAnsi="Courier New" w:cs="Courier New"/>
+          <w:sz w:val="24"/>
+          <w:szCs w:val="24"/>
+        </w:rPr>
+      </w:pPr>
+      <w:r>
+        <w:rPr>
+          <w:rFonts w:ascii="Courier New" w:hAnsi="Courier New" w:cs="Courier New"/>
+          <w:sz w:val="24"/>
+          <w:szCs w:val="24"/>
+          <w:u w:val="single"/>
+        </w:rPr>
+        <w:t>Kasa Obake (Block 12)</w:t>
+      </w:r>
+    </w:p>
+    <w:p>
+      <w:pPr>
+        <w:ind w:left="720"/>
+        <w:jc w:val="center"/>
+        <w:rPr>
+          <w:rFonts w:ascii="Courier New" w:hAnsi="Courier New" w:cs="Courier New"/>
+          <w:sz w:val="24"/>
+          <w:szCs w:val="24"/>
+        </w:rPr>
+      </w:pPr>
+      <w:r>
+        <w:rPr>
+          <w:rFonts w:ascii="Courier New" w:hAnsi="Courier New" w:cs="Courier New"/>
+          <w:sz w:val="24"/>
+          <w:szCs w:val="24"/>
+        </w:rPr>
         <w:lastRenderedPageBreak/>
-        <w:t>After player shoots tongue…</w:t>
-      </w:r>
-    </w:p>
-    <w:p>
-      <w:pPr>
-        <w:ind w:left="720"/>
-        <w:jc w:val="center"/>
-        <w:rPr>
-          <w:rFonts w:ascii="Courier New" w:hAnsi="Courier New" w:cs="Courier New"/>
-          <w:sz w:val="24"/>
-          <w:szCs w:val="24"/>
-        </w:rPr>
-      </w:pPr>
-      <w:r>
-        <w:rPr>
-          <w:rFonts w:ascii="Courier New" w:hAnsi="Courier New" w:cs="Courier New"/>
-          <w:sz w:val="24"/>
-          <w:szCs w:val="24"/>
-          <w:u w:val="single"/>
-        </w:rPr>
-        <w:t>Kasa Obake (Block 12)</w:t>
-      </w:r>
-    </w:p>
-    <w:p>
-      <w:pPr>
-        <w:ind w:left="720"/>
-        <w:jc w:val="center"/>
-        <w:rPr>
-          <w:rFonts w:ascii="Courier New" w:hAnsi="Courier New" w:cs="Courier New"/>
-          <w:sz w:val="24"/>
-          <w:szCs w:val="24"/>
-        </w:rPr>
-      </w:pPr>
-      <w:r>
-        <w:rPr>
-          <w:rFonts w:ascii="Courier New" w:hAnsi="Courier New" w:cs="Courier New"/>
-          <w:sz w:val="24"/>
-          <w:szCs w:val="24"/>
-        </w:rPr>
         <w:t xml:space="preserve">Pretty neat, right? But wait, it </w:t>
       </w:r>
       <w:r>
@@ -4867,7 +4999,25 @@
           <w:sz w:val="24"/>
           <w:szCs w:val="24"/>
         </w:rPr>
-        <w:t>—er, my tongue that is—</w:t>
+        <w:t>—</w:t>
+      </w:r>
+      <w:proofErr w:type="spellStart"/>
+      <w:r>
+        <w:rPr>
+          <w:rFonts w:ascii="Courier New" w:hAnsi="Courier New" w:cs="Courier New"/>
+          <w:sz w:val="24"/>
+          <w:szCs w:val="24"/>
+        </w:rPr>
+        <w:t>er</w:t>
+      </w:r>
+      <w:proofErr w:type="spellEnd"/>
+      <w:r>
+        <w:rPr>
+          <w:rFonts w:ascii="Courier New" w:hAnsi="Courier New" w:cs="Courier New"/>
+          <w:sz w:val="24"/>
+          <w:szCs w:val="24"/>
+        </w:rPr>
+        <w:t>, my tongue that is—</w:t>
       </w:r>
       <w:r>
         <w:rPr>
@@ -4934,7 +5084,25 @@
           <w:sz w:val="24"/>
           <w:szCs w:val="24"/>
         </w:rPr>
-        <w:t>Target it first so I know what you’re lookin’</w:t>
+        <w:t xml:space="preserve">Target it first so I know what you’re </w:t>
+      </w:r>
+      <w:proofErr w:type="spellStart"/>
+      <w:r>
+        <w:rPr>
+          <w:rFonts w:ascii="Courier New" w:hAnsi="Courier New" w:cs="Courier New"/>
+          <w:sz w:val="24"/>
+          <w:szCs w:val="24"/>
+        </w:rPr>
+        <w:t>lookin</w:t>
+      </w:r>
+      <w:proofErr w:type="spellEnd"/>
+      <w:r>
+        <w:rPr>
+          <w:rFonts w:ascii="Courier New" w:hAnsi="Courier New" w:cs="Courier New"/>
+          <w:sz w:val="24"/>
+          <w:szCs w:val="24"/>
+        </w:rPr>
+        <w:t>’</w:t>
       </w:r>
       <w:r>
         <w:rPr>
@@ -4952,8 +5120,6 @@
         </w:rPr>
         <w:t xml:space="preserve"> </w:t>
       </w:r>
-      <w:bookmarkStart w:id="0" w:name="_GoBack"/>
-      <w:bookmarkEnd w:id="0"/>
       <w:r>
         <w:rPr>
           <w:rFonts w:ascii="Courier New" w:hAnsi="Courier New" w:cs="Courier New"/>
@@ -5892,7 +6058,7 @@
 </file>
 
 <file path=customXml/itemProps1.xml><?xml version="1.0" encoding="utf-8"?>
-<ds:datastoreItem xmlns:ds="http://schemas.openxmlformats.org/officeDocument/2006/customXml" ds:itemID="{97D09B7E-BE4C-4CC6-AA2B-B07C62B23F2D}">
+<ds:datastoreItem xmlns:ds="http://schemas.openxmlformats.org/officeDocument/2006/customXml" ds:itemID="{0A6B9D0B-D3C3-49BB-99D2-734AB91AB02D}">
   <ds:schemaRefs>
     <ds:schemaRef ds:uri="http://schemas.openxmlformats.org/officeDocument/2006/bibliography"/>
   </ds:schemaRefs>

</xml_diff>